<commit_message>
basic operations. Work in progress
</commit_message>
<xml_diff>
--- a/JS.docx
+++ b/JS.docx
@@ -42,7 +42,14 @@
         <w:t>ES5 -&gt; ECMAScript</w:t>
       </w:r>
     </w:p>
-    <w:p/>
+    <w:p>
+      <w:r>
+        <w:t xml:space="preserve">SyntaxError  -&gt; </w:t>
+      </w:r>
+      <w:r>
+        <w:t>Variable declaration error</w:t>
+      </w:r>
+    </w:p>
     <w:sectPr>
       <w:pgSz w:w="12240" w:h="15840"/>
       <w:pgMar w:top="1440" w:right="1440" w:bottom="1440" w:left="1440" w:header="720" w:footer="720" w:gutter="0"/>

</xml_diff>

<commit_message>
new example added. Work in progress
</commit_message>
<xml_diff>
--- a/JS.docx
+++ b/JS.docx
@@ -39,17 +39,219 @@
     </w:p>
     <w:p>
       <w:r>
-        <w:t>ES5 -&gt; ECMAScript</w:t>
-      </w:r>
-    </w:p>
-    <w:p>
-      <w:r>
-        <w:t xml:space="preserve">SyntaxError  -&gt; </w:t>
+        <w:t xml:space="preserve">ES5 -&gt; </w:t>
+      </w:r>
+      <w:proofErr w:type="spellStart"/>
+      <w:r>
+        <w:t>ECMAScript</w:t>
+      </w:r>
+      <w:proofErr w:type="spellEnd"/>
+    </w:p>
+    <w:p>
+      <w:proofErr w:type="spellStart"/>
+      <w:proofErr w:type="gramStart"/>
+      <w:r>
+        <w:t>SyntaxError</w:t>
+      </w:r>
+      <w:proofErr w:type="spellEnd"/>
+      <w:r>
+        <w:t xml:space="preserve">  -</w:t>
+      </w:r>
+      <w:proofErr w:type="gramEnd"/>
+      <w:r>
+        <w:t xml:space="preserve">&gt; </w:t>
       </w:r>
       <w:r>
         <w:t>Variable declaration error</w:t>
       </w:r>
     </w:p>
+    <w:p>
+      <w:r>
+        <w:t>DATA TYPES –</w:t>
+      </w:r>
+    </w:p>
+    <w:p>
+      <w:r>
+        <w:t xml:space="preserve">Number, String, Boolean, </w:t>
+      </w:r>
+      <w:proofErr w:type="spellStart"/>
+      <w:r>
+        <w:t>Undefined</w:t>
+      </w:r>
+      <w:proofErr w:type="gramStart"/>
+      <w:r>
+        <w:t>,Null</w:t>
+      </w:r>
+      <w:proofErr w:type="spellEnd"/>
+      <w:proofErr w:type="gramEnd"/>
+      <w:r>
+        <w:t xml:space="preserve">, </w:t>
+      </w:r>
+    </w:p>
+    <w:p>
+      <w:proofErr w:type="gramStart"/>
+      <w:r>
+        <w:t>Symbol(</w:t>
+      </w:r>
+      <w:proofErr w:type="gramEnd"/>
+      <w:r>
+        <w:t>ES2015)</w:t>
+      </w:r>
+      <w:r>
+        <w:t>-&gt; Value that is unique and cannot be changed</w:t>
+      </w:r>
+      <w:r>
+        <w:t>,</w:t>
+      </w:r>
+    </w:p>
+    <w:p>
+      <w:r>
+        <w:t xml:space="preserve"> </w:t>
+      </w:r>
+      <w:proofErr w:type="spellStart"/>
+      <w:proofErr w:type="gramStart"/>
+      <w:r>
+        <w:t>BigInt</w:t>
+      </w:r>
+      <w:proofErr w:type="spellEnd"/>
+      <w:r>
+        <w:t>(</w:t>
+      </w:r>
+      <w:proofErr w:type="gramEnd"/>
+      <w:r>
+        <w:t>ES2020)</w:t>
+      </w:r>
+      <w:r>
+        <w:t xml:space="preserve"> -&gt; Large integer that the Number can hold</w:t>
+      </w:r>
+    </w:p>
+    <w:p>
+      <w:r>
+        <w:t>JavaScript has dynamic typing i.e</w:t>
+      </w:r>
+      <w:proofErr w:type="gramStart"/>
+      <w:r>
+        <w:t>.</w:t>
+      </w:r>
+      <w:r>
+        <w:t xml:space="preserve"> </w:t>
+      </w:r>
+      <w:r>
+        <w:t>,</w:t>
+      </w:r>
+      <w:proofErr w:type="gramEnd"/>
+      <w:r>
+        <w:t xml:space="preserve"> </w:t>
+      </w:r>
+      <w:r>
+        <w:t>the data type is not required to be manually set, instead it is automatically assigned.</w:t>
+      </w:r>
+      <w:r>
+        <w:t xml:space="preserve"> </w:t>
+      </w:r>
+    </w:p>
+    <w:p>
+      <w:r>
+        <w:t xml:space="preserve">Const val1; </w:t>
+      </w:r>
+      <w:r>
+        <w:tab/>
+      </w:r>
+      <w:r>
+        <w:tab/>
+      </w:r>
+      <w:r>
+        <w:t xml:space="preserve"> //</w:t>
+      </w:r>
+      <w:proofErr w:type="gramStart"/>
+      <w:r>
+        <w:t xml:space="preserve">error </w:t>
+      </w:r>
+      <w:r>
+        <w:t>,</w:t>
+      </w:r>
+      <w:proofErr w:type="gramEnd"/>
+      <w:r>
+        <w:t xml:space="preserve"> missing </w:t>
+      </w:r>
+      <w:proofErr w:type="spellStart"/>
+      <w:r>
+        <w:t>initializer</w:t>
+      </w:r>
+      <w:proofErr w:type="spellEnd"/>
+      <w:r>
+        <w:t xml:space="preserve"> value for const declaration.</w:t>
+      </w:r>
+    </w:p>
+    <w:p>
+      <w:r>
+        <w:t>Const x = 100;</w:t>
+      </w:r>
+    </w:p>
+    <w:p>
+      <w:r>
+        <w:t>x</w:t>
+      </w:r>
+      <w:r>
+        <w:t>=101</w:t>
+      </w:r>
+      <w:r>
+        <w:tab/>
+      </w:r>
+      <w:r>
+        <w:tab/>
+      </w:r>
+      <w:r>
+        <w:tab/>
+        <w:t>// const value cannot change</w:t>
+      </w:r>
+    </w:p>
+    <w:p>
+      <w:proofErr w:type="spellStart"/>
+      <w:proofErr w:type="gramStart"/>
+      <w:r>
+        <w:t>int</w:t>
+      </w:r>
+      <w:proofErr w:type="spellEnd"/>
+      <w:proofErr w:type="gramEnd"/>
+      <w:r>
+        <w:t xml:space="preserve"> </w:t>
+      </w:r>
+      <w:proofErr w:type="spellStart"/>
+      <w:r>
+        <w:t>x,y</w:t>
+      </w:r>
+      <w:proofErr w:type="spellEnd"/>
+    </w:p>
+    <w:p>
+      <w:r>
+        <w:t>x=y=20-5-1;</w:t>
+      </w:r>
+    </w:p>
+    <w:p>
+      <w:r>
+        <w:t>x=y=</w:t>
+      </w:r>
+      <w:proofErr w:type="gramStart"/>
+      <w:r>
+        <w:t>14  /</w:t>
+      </w:r>
+      <w:proofErr w:type="gramEnd"/>
+      <w:r>
+        <w:t>/ - has more precedence than = . So, subtraction is initiated first before assignment.</w:t>
+      </w:r>
+    </w:p>
+    <w:p/>
+    <w:p/>
+    <w:p/>
+    <w:p/>
+    <w:p/>
+    <w:p/>
+    <w:p/>
+    <w:p/>
+    <w:p/>
+    <w:p/>
+    <w:p/>
     <w:sectPr>
       <w:pgSz w:w="12240" w:h="15840"/>
       <w:pgMar w:top="1440" w:right="1440" w:bottom="1440" w:left="1440" w:header="720" w:footer="720" w:gutter="0"/>

</xml_diff>

<commit_message>
conditional operators example added. Work in progress
</commit_message>
<xml_diff>
--- a/JS.docx
+++ b/JS.docx
@@ -39,27 +39,12 @@
     </w:p>
     <w:p>
       <w:r>
-        <w:t xml:space="preserve">ES5 -&gt; </w:t>
-      </w:r>
-      <w:proofErr w:type="spellStart"/>
-      <w:r>
-        <w:t>ECMAScript</w:t>
-      </w:r>
-      <w:proofErr w:type="spellEnd"/>
-    </w:p>
-    <w:p>
-      <w:proofErr w:type="spellStart"/>
-      <w:proofErr w:type="gramStart"/>
-      <w:r>
-        <w:t>SyntaxError</w:t>
-      </w:r>
-      <w:proofErr w:type="spellEnd"/>
-      <w:r>
-        <w:t xml:space="preserve">  -</w:t>
-      </w:r>
-      <w:proofErr w:type="gramEnd"/>
-      <w:r>
-        <w:t xml:space="preserve">&gt; </w:t>
+        <w:t>ES5 -&gt; ECMAScript</w:t>
+      </w:r>
+    </w:p>
+    <w:p>
+      <w:r>
+        <w:t xml:space="preserve">SyntaxError  -&gt; </w:t>
       </w:r>
       <w:r>
         <w:t>Variable declaration error</w:t>
@@ -72,175 +57,644 @@
     </w:p>
     <w:p>
       <w:r>
-        <w:t xml:space="preserve">Number, String, Boolean, </w:t>
-      </w:r>
-      <w:proofErr w:type="spellStart"/>
-      <w:r>
-        <w:t>Undefined</w:t>
-      </w:r>
-      <w:proofErr w:type="gramStart"/>
-      <w:r>
-        <w:t>,Null</w:t>
-      </w:r>
-      <w:proofErr w:type="spellEnd"/>
-      <w:proofErr w:type="gramEnd"/>
+        <w:t xml:space="preserve">Number, String, Boolean, Undefined,Null, </w:t>
+      </w:r>
+    </w:p>
+    <w:p>
+      <w:r>
+        <w:t>Symbol(ES2015)</w:t>
+      </w:r>
+      <w:r>
+        <w:t>-&gt; Value that is unique and cannot be changed</w:t>
+      </w:r>
+      <w:r>
+        <w:t>,</w:t>
+      </w:r>
+    </w:p>
+    <w:p>
+      <w:r>
+        <w:t xml:space="preserve"> BigInt(ES2020)</w:t>
+      </w:r>
+      <w:r>
+        <w:t xml:space="preserve"> -&gt; Large integer that the Number can hold</w:t>
+      </w:r>
+    </w:p>
+    <w:p>
+      <w:r>
+        <w:t>JavaScript has dynamic typing i.e.</w:t>
+      </w:r>
+      <w:r>
+        <w:t xml:space="preserve"> </w:t>
+      </w:r>
       <w:r>
         <w:t xml:space="preserve">, </w:t>
       </w:r>
-    </w:p>
-    <w:p>
-      <w:proofErr w:type="gramStart"/>
-      <w:r>
-        <w:t>Symbol(</w:t>
-      </w:r>
-      <w:proofErr w:type="gramEnd"/>
-      <w:r>
-        <w:t>ES2015)</w:t>
-      </w:r>
-      <w:r>
-        <w:t>-&gt; Value that is unique and cannot be changed</w:t>
-      </w:r>
-      <w:r>
-        <w:t>,</w:t>
-      </w:r>
-    </w:p>
-    <w:p>
+      <w:r>
+        <w:t>the data type is not required to be manually set, instead it is automatically assigned.</w:t>
+      </w:r>
       <w:r>
         <w:t xml:space="preserve"> </w:t>
       </w:r>
-      <w:proofErr w:type="spellStart"/>
-      <w:proofErr w:type="gramStart"/>
-      <w:r>
-        <w:t>BigInt</w:t>
-      </w:r>
-      <w:proofErr w:type="spellEnd"/>
-      <w:r>
-        <w:t>(</w:t>
-      </w:r>
-      <w:proofErr w:type="gramEnd"/>
-      <w:r>
-        <w:t>ES2020)</w:t>
-      </w:r>
-      <w:r>
-        <w:t xml:space="preserve"> -&gt; Large integer that the Number can hold</w:t>
-      </w:r>
-    </w:p>
-    <w:p>
-      <w:r>
-        <w:t>JavaScript has dynamic typing i.e</w:t>
-      </w:r>
-      <w:proofErr w:type="gramStart"/>
-      <w:r>
-        <w:t>.</w:t>
+    </w:p>
+    <w:p>
+      <w:r>
+        <w:t xml:space="preserve">Const val1; </w:t>
+      </w:r>
+      <w:r>
+        <w:tab/>
+      </w:r>
+      <w:r>
+        <w:tab/>
+      </w:r>
+      <w:r>
+        <w:t xml:space="preserve"> //error </w:t>
+      </w:r>
+      <w:r>
+        <w:t>, missing initializer value for const declaration.</w:t>
+      </w:r>
+    </w:p>
+    <w:p>
+      <w:r>
+        <w:t>Const x = 100;</w:t>
+      </w:r>
+    </w:p>
+    <w:p>
+      <w:r>
+        <w:t>x</w:t>
+      </w:r>
+      <w:r>
+        <w:t>=101</w:t>
+      </w:r>
+      <w:r>
+        <w:tab/>
+      </w:r>
+      <w:r>
+        <w:tab/>
+      </w:r>
+      <w:r>
+        <w:tab/>
+        <w:t>// const value cannot change</w:t>
+      </w:r>
+    </w:p>
+    <w:p>
+      <w:r>
+        <w:t>int x,y</w:t>
+      </w:r>
+    </w:p>
+    <w:p>
+      <w:r>
+        <w:t>x=y=20-5-1;</w:t>
+      </w:r>
+    </w:p>
+    <w:p>
+      <w:r>
+        <w:t>x=y=14  // - has more precedence than = . So, subtraction is initiated first before assignment.</w:t>
+      </w:r>
+    </w:p>
+    <w:p>
+      <w:pPr>
+        <w:rPr>
+          <w:b/>
+          <w:sz w:val="32"/>
+        </w:rPr>
+      </w:pPr>
+      <w:r>
+        <w:rPr>
+          <w:b/>
+          <w:sz w:val="32"/>
+        </w:rPr>
+        <w:t>Type Conversion -</w:t>
+      </w:r>
+    </w:p>
+    <w:p>
+      <w:r>
+        <w:t>inputYear = ‘1999’;</w:t>
+      </w:r>
+    </w:p>
+    <w:p>
+      <w:r>
+        <w:t>console.log(</w:t>
+      </w:r>
+      <w:r>
+        <w:t>Number(</w:t>
+      </w:r>
+      <w:r>
+        <w:t>inputYear</w:t>
+      </w:r>
+      <w:r>
+        <w:t>)</w:t>
+      </w:r>
+      <w:r>
+        <w:t>,inputYear)</w:t>
+      </w:r>
+      <w:r>
+        <w:t>;</w:t>
+      </w:r>
+      <w:r>
+        <w:tab/>
+      </w:r>
+      <w:r>
+        <w:tab/>
+      </w:r>
+      <w:r>
+        <w:tab/>
+        <w:t>//</w:t>
+      </w:r>
+      <w:r>
+        <w:t xml:space="preserve"> 1991 “1991”</w:t>
+      </w:r>
+    </w:p>
+    <w:p>
+      <w:r>
+        <w:t>console.log(Number(inputYear) + 18)</w:t>
+      </w:r>
+      <w:r>
+        <w:t>;</w:t>
+      </w:r>
+      <w:r>
+        <w:tab/>
+      </w:r>
+      <w:r>
+        <w:tab/>
+      </w:r>
+      <w:r>
+        <w:tab/>
+      </w:r>
+      <w:r>
+        <w:tab/>
+        <w:t>//</w:t>
       </w:r>
       <w:r>
         <w:t xml:space="preserve"> </w:t>
       </w:r>
       <w:r>
-        <w:t>,</w:t>
-      </w:r>
-      <w:proofErr w:type="gramEnd"/>
+        <w:t>2009</w:t>
+      </w:r>
+    </w:p>
+    <w:p>
+      <w:r>
+        <w:t>console.log(Number(‘Jonas’))</w:t>
+      </w:r>
+      <w:r>
+        <w:tab/>
+      </w:r>
+      <w:r>
+        <w:tab/>
+      </w:r>
+      <w:r>
+        <w:tab/>
+      </w:r>
+      <w:r>
+        <w:tab/>
+      </w:r>
+      <w:r>
+        <w:tab/>
+        <w:t>//</w:t>
+      </w:r>
+      <w:r>
+        <w:t xml:space="preserve"> NaN</w:t>
+      </w:r>
+    </w:p>
+    <w:p>
+      <w:r>
+        <w:t>NaN -&gt; Not a Number</w:t>
+      </w:r>
+    </w:p>
+    <w:p>
+      <w:r>
+        <w:t>Console.log(typeof NaN)</w:t>
+      </w:r>
+      <w:r>
+        <w:tab/>
+      </w:r>
+      <w:r>
+        <w:tab/>
+      </w:r>
+      <w:r>
+        <w:tab/>
+      </w:r>
+      <w:r>
+        <w:tab/>
+      </w:r>
+      <w:r>
+        <w:tab/>
+        <w:t>//Number</w:t>
+      </w:r>
+    </w:p>
+    <w:p>
+      <w:r>
+        <w:t>Console.log(String(23),23)</w:t>
+      </w:r>
+    </w:p>
+    <w:p>
+      <w:pPr>
+        <w:rPr>
+          <w:b/>
+          <w:sz w:val="32"/>
+        </w:rPr>
+      </w:pPr>
+      <w:r>
+        <w:rPr>
+          <w:b/>
+          <w:sz w:val="32"/>
+        </w:rPr>
+        <w:lastRenderedPageBreak/>
+        <w:t>Type Coercion</w:t>
+      </w:r>
+      <w:r>
+        <w:rPr>
+          <w:b/>
+          <w:sz w:val="32"/>
+        </w:rPr>
+        <w:t xml:space="preserve"> -</w:t>
+      </w:r>
+    </w:p>
+    <w:p>
+      <w:r>
+        <w:t>Console.log(‘I am ‘ + 23 + ‘ years old’)</w:t>
+      </w:r>
+      <w:r>
+        <w:t>;</w:t>
+      </w:r>
+      <w:r>
+        <w:tab/>
+      </w:r>
+      <w:r>
+        <w:tab/>
+      </w:r>
+      <w:r>
+        <w:tab/>
+      </w:r>
+      <w:r>
+        <w:tab/>
+      </w:r>
+      <w:r>
+        <w:t>// I am 23 years old</w:t>
+      </w:r>
+      <w:r>
+        <w:tab/>
+      </w:r>
+    </w:p>
+    <w:p>
+      <w:r>
+        <w:t xml:space="preserve">+ triggers coercion </w:t>
+      </w:r>
+      <w:r>
+        <w:t>-&gt; operation between string and number will result in conversion of the number to a string which is coercion.</w:t>
+      </w:r>
+    </w:p>
+    <w:p>
+      <w:pPr>
+        <w:tabs>
+          <w:tab w:val="left" w:pos="7168"/>
+        </w:tabs>
+      </w:pPr>
+      <w:r>
+        <w:t xml:space="preserve">Without type coercion </w:t>
+      </w:r>
+      <w:r>
+        <w:t xml:space="preserve">, the conversion has to be done manually as – </w:t>
+      </w:r>
+    </w:p>
+    <w:p>
+      <w:pPr>
+        <w:tabs>
+          <w:tab w:val="left" w:pos="7168"/>
+        </w:tabs>
+      </w:pPr>
+      <w:r>
+        <w:t>Console.log(‘I am ’ + String(23) + ‘ years old’)</w:t>
+      </w:r>
+    </w:p>
+    <w:p>
+      <w:r>
+        <w:t>+ -&gt; converts number to string</w:t>
+      </w:r>
+    </w:p>
+    <w:p>
+      <w:r>
+        <w:t>/,</w:t>
+      </w:r>
       <w:r>
         <w:t xml:space="preserve"> </w:t>
       </w:r>
       <w:r>
-        <w:t>the data type is not required to be manually set, instead it is automatically assigned.</w:t>
+        <w:t>*,</w:t>
       </w:r>
       <w:r>
         <w:t xml:space="preserve"> </w:t>
       </w:r>
-    </w:p>
-    <w:p>
-      <w:r>
-        <w:t xml:space="preserve">Const val1; </w:t>
-      </w:r>
-      <w:r>
-        <w:tab/>
-      </w:r>
-      <w:r>
-        <w:tab/>
-      </w:r>
-      <w:r>
-        <w:t xml:space="preserve"> //</w:t>
-      </w:r>
-      <w:proofErr w:type="gramStart"/>
-      <w:r>
-        <w:t xml:space="preserve">error </w:t>
-      </w:r>
-      <w:r>
-        <w:t>,</w:t>
-      </w:r>
-      <w:proofErr w:type="gramEnd"/>
-      <w:r>
-        <w:t xml:space="preserve"> missing </w:t>
-      </w:r>
-      <w:proofErr w:type="spellStart"/>
-      <w:r>
-        <w:t>initializer</w:t>
-      </w:r>
-      <w:proofErr w:type="spellEnd"/>
-      <w:r>
-        <w:t xml:space="preserve"> value for const declaration.</w:t>
-      </w:r>
-    </w:p>
-    <w:p>
-      <w:r>
-        <w:t>Const x = 100;</w:t>
-      </w:r>
-    </w:p>
-    <w:p>
-      <w:r>
-        <w:t>x</w:t>
-      </w:r>
-      <w:r>
-        <w:t>=101</w:t>
-      </w:r>
-      <w:r>
-        <w:tab/>
-      </w:r>
-      <w:r>
-        <w:tab/>
-      </w:r>
-      <w:r>
-        <w:tab/>
-        <w:t>// const value cannot change</w:t>
-      </w:r>
-    </w:p>
-    <w:p>
-      <w:proofErr w:type="spellStart"/>
-      <w:proofErr w:type="gramStart"/>
-      <w:r>
-        <w:t>int</w:t>
-      </w:r>
-      <w:proofErr w:type="spellEnd"/>
-      <w:proofErr w:type="gramEnd"/>
+      <w:r>
+        <w:t xml:space="preserve">-  </w:t>
+      </w:r>
+      <w:r>
+        <w:t>: converts string to number</w:t>
+      </w:r>
+    </w:p>
+    <w:p/>
+    <w:p>
+      <w:r>
+        <w:t>‘2’ + ‘3’ + 55 -&gt; 2355</w:t>
+      </w:r>
+    </w:p>
+    <w:p>
+      <w:r>
+        <w:t xml:space="preserve">’30’ – ‘10’ </w:t>
+      </w:r>
+      <w:r>
+        <w:t>–</w:t>
+      </w:r>
+      <w:r>
+        <w:t xml:space="preserve"> 5</w:t>
+      </w:r>
+      <w:r>
+        <w:t xml:space="preserve">  -&gt; </w:t>
+      </w:r>
+      <w:r>
+        <w:t>15</w:t>
+      </w:r>
+    </w:p>
+    <w:p>
+      <w:r>
+        <w:t>‘23’ * ‘10’ -&gt; 230</w:t>
+      </w:r>
+    </w:p>
+    <w:p>
+      <w:r>
+        <w:t>‘4’ / ‘2’ -&gt; 2</w:t>
+      </w:r>
+    </w:p>
+    <w:p>
+      <w:pPr>
+        <w:rPr>
+          <w:b/>
+          <w:sz w:val="32"/>
+        </w:rPr>
+      </w:pPr>
+      <w:r>
+        <w:rPr>
+          <w:b/>
+          <w:sz w:val="32"/>
+        </w:rPr>
+        <w:t xml:space="preserve">Falsy Values </w:t>
+      </w:r>
+      <w:r>
+        <w:rPr>
+          <w:b/>
+          <w:sz w:val="32"/>
+        </w:rPr>
+        <w:t>-</w:t>
+      </w:r>
+    </w:p>
+    <w:p>
+      <w:r>
+        <w:t>Falsy values are values which when converted to Boolean would convert to false.</w:t>
+      </w:r>
+    </w:p>
+    <w:p>
+      <w:r>
+        <w:t xml:space="preserve">Values are </w:t>
+      </w:r>
+      <w:r>
+        <w:t>–</w:t>
+      </w:r>
       <w:r>
         <w:t xml:space="preserve"> </w:t>
       </w:r>
-      <w:proofErr w:type="spellStart"/>
-      <w:r>
-        <w:t>x,y</w:t>
-      </w:r>
-      <w:proofErr w:type="spellEnd"/>
-    </w:p>
-    <w:p>
-      <w:r>
-        <w:t>x=y=20-5-1;</w:t>
-      </w:r>
-    </w:p>
-    <w:p>
-      <w:r>
-        <w:t>x=y=</w:t>
-      </w:r>
-      <w:proofErr w:type="gramStart"/>
-      <w:r>
-        <w:t>14  /</w:t>
-      </w:r>
-      <w:proofErr w:type="gramEnd"/>
-      <w:r>
-        <w:t>/ - has more precedence than = . So, subtraction is initiated first before assignment.</w:t>
-      </w:r>
-    </w:p>
+      <w:r>
+        <w:t>0 , ‘’, undefined, null, NaN</w:t>
+      </w:r>
+      <w:r>
+        <w:t xml:space="preserve"> . This returns Boolean false.</w:t>
+      </w:r>
+    </w:p>
+    <w:p>
+      <w:r>
+        <w:t>For values like – Boolean({}), Boolean(‘Jsdflk’)</w:t>
+      </w:r>
+      <w:r>
+        <w:t xml:space="preserve"> </w:t>
+      </w:r>
+      <w:r>
+        <w:t>would produce Boolean true.</w:t>
+      </w:r>
+    </w:p>
+    <w:p>
+      <w:pPr>
+        <w:rPr>
+          <w:b/>
+          <w:sz w:val="32"/>
+        </w:rPr>
+      </w:pPr>
+      <w:r>
+        <w:rPr>
+          <w:b/>
+          <w:sz w:val="32"/>
+        </w:rPr>
+        <w:t xml:space="preserve">Equality Operator </w:t>
+      </w:r>
+      <w:r>
+        <w:rPr>
+          <w:b/>
+          <w:sz w:val="32"/>
+        </w:rPr>
+        <w:t>-</w:t>
+      </w:r>
+    </w:p>
+    <w:p>
+      <w:r>
+        <w:t xml:space="preserve">=== -&gt; </w:t>
+      </w:r>
+      <w:r>
+        <w:t>Strict equality operator</w:t>
+      </w:r>
+    </w:p>
+    <w:p>
+      <w:r>
+        <w:t>== -&gt;</w:t>
+      </w:r>
+      <w:r>
+        <w:t xml:space="preserve"> loose equality operator</w:t>
+      </w:r>
+    </w:p>
+    <w:p>
+      <w:r>
+        <w:t>!== -&gt; different operator</w:t>
+      </w:r>
+    </w:p>
+    <w:p>
+      <w:r>
+        <w:t xml:space="preserve">Strict equality operator does not allow type coercion. For example, </w:t>
+      </w:r>
+    </w:p>
+    <w:p>
+      <w:r>
+        <w:t xml:space="preserve">18 === 18  -&gt; </w:t>
+      </w:r>
+      <w:r>
+        <w:t>true</w:t>
+      </w:r>
+    </w:p>
+    <w:p>
+      <w:r>
+        <w:t xml:space="preserve">18 === 19 -&gt; </w:t>
+      </w:r>
+      <w:r>
+        <w:t>false</w:t>
+      </w:r>
+    </w:p>
+    <w:p>
+      <w:r>
+        <w:t>‘18’</w:t>
+      </w:r>
+      <w:r>
+        <w:t xml:space="preserve"> === 18 -&gt;</w:t>
+      </w:r>
+      <w:r>
+        <w:t xml:space="preserve"> false</w:t>
+      </w:r>
+    </w:p>
+    <w:p>
+      <w:r>
+        <w:lastRenderedPageBreak/>
+        <w:t>‘18’ == 18 -&gt; true</w:t>
+      </w:r>
+    </w:p>
+    <w:p>
+      <w:r>
+        <w:t>Const favourite = prompt(</w:t>
+      </w:r>
+      <w:r>
+        <w:t>“Question</w:t>
+      </w:r>
+      <w:r>
+        <w:t>”);</w:t>
+      </w:r>
+    </w:p>
+    <w:p>
+      <w:r>
+        <w:t>Console.log(favourite);</w:t>
+      </w:r>
+      <w:r>
+        <w:tab/>
+      </w:r>
+      <w:r>
+        <w:tab/>
+      </w:r>
+      <w:r>
+        <w:tab/>
+      </w:r>
+      <w:r>
+        <w:tab/>
+      </w:r>
+      <w:r>
+        <w:tab/>
+        <w:t>// value e.g 23</w:t>
+      </w:r>
+    </w:p>
+    <w:p>
+      <w:r>
+        <w:t>Console.log(typeof favourite);</w:t>
+      </w:r>
+      <w:r>
+        <w:tab/>
+      </w:r>
+      <w:r>
+        <w:tab/>
+      </w:r>
+      <w:r>
+        <w:tab/>
+      </w:r>
+      <w:r>
+        <w:tab/>
+        <w:t>// string</w:t>
+      </w:r>
+    </w:p>
+    <w:p>
+      <w:r>
+        <w:t>If(favourite==23){</w:t>
+      </w:r>
+    </w:p>
+    <w:p>
+      <w:r>
+        <w:t>}</w:t>
+      </w:r>
+    </w:p>
+    <w:p>
+      <w:r>
+        <w:t xml:space="preserve">Favourite===23 </w:t>
+      </w:r>
+      <w:r>
+        <w:tab/>
+      </w:r>
+      <w:r>
+        <w:tab/>
+        <w:t>// false as ‘23’ != 23</w:t>
+      </w:r>
+    </w:p>
+    <w:p>
+      <w:r>
+        <w:t xml:space="preserve">Prompt values are </w:t>
+      </w:r>
+      <w:r>
+        <w:t xml:space="preserve">by default </w:t>
+      </w:r>
+      <w:r>
+        <w:t>string.</w:t>
+      </w:r>
+    </w:p>
+    <w:p>
+      <w:r>
+        <w:t xml:space="preserve">To make the value of the </w:t>
+      </w:r>
+      <w:r>
+        <w:t>prompt equal using === , the prompt needs to be made by default number i.e</w:t>
+      </w:r>
+    </w:p>
+    <w:p>
+      <w:r>
+        <w:t>Favourite = Number(prompt(“Question”));</w:t>
+      </w:r>
+    </w:p>
+    <w:p>
+      <w:pPr>
+        <w:rPr>
+          <w:b/>
+          <w:color w:val="FF0000"/>
+        </w:rPr>
+      </w:pPr>
+      <w:r>
+        <w:rPr>
+          <w:b/>
+          <w:color w:val="FF0000"/>
+        </w:rPr>
+        <w:t xml:space="preserve">Different Operator – </w:t>
+      </w:r>
+    </w:p>
+    <w:p>
+      <w:r>
+        <w:t>If(favourite!=) -&gt; loose different operator</w:t>
+      </w:r>
+    </w:p>
+    <w:p>
+      <w:r>
+        <w:t>If(favourite!==) -&gt; strict different operator</w:t>
+      </w:r>
+    </w:p>
+    <w:p/>
+    <w:p/>
+    <w:p/>
+    <w:p/>
+    <w:p/>
+    <w:p/>
+    <w:p/>
+    <w:p/>
+    <w:p/>
+    <w:p/>
+    <w:p/>
+    <w:p/>
+    <w:p/>
+    <w:p/>
     <w:p/>
     <w:p/>
     <w:p/>
@@ -260,6 +714,701 @@
     </w:sectPr>
   </w:body>
 </w:document>
+</file>
+
+<file path=word/numbering.xml><?xml version="1.0" encoding="utf-8"?>
+<w:numbering xmlns:ve="http://schemas.openxmlformats.org/markup-compatibility/2006" xmlns:o="urn:schemas-microsoft-com:office:office" xmlns:r="http://schemas.openxmlformats.org/officeDocument/2006/relationships" xmlns:m="http://schemas.openxmlformats.org/officeDocument/2006/math" xmlns:v="urn:schemas-microsoft-com:vml" xmlns:wp="http://schemas.openxmlformats.org/drawingml/2006/wordprocessingDrawing" xmlns:w10="urn:schemas-microsoft-com:office:word" xmlns:w="http://schemas.openxmlformats.org/wordprocessingml/2006/main" xmlns:wne="http://schemas.microsoft.com/office/word/2006/wordml">
+  <w:abstractNum w:abstractNumId="0">
+    <w:nsid w:val="24B9172C"/>
+    <w:multiLevelType w:val="hybridMultilevel"/>
+    <w:tmpl w:val="6F8CABC6"/>
+    <w:lvl w:ilvl="0" w:tplc="436E5DA8">
+      <w:numFmt w:val="bullet"/>
+      <w:lvlText w:val="-"/>
+      <w:lvlJc w:val="left"/>
+      <w:pPr>
+        <w:ind w:left="720" w:hanging="360"/>
+      </w:pPr>
+      <w:rPr>
+        <w:rFonts w:ascii="Calibri" w:eastAsiaTheme="minorHAnsi" w:hAnsi="Calibri" w:cs="Calibri" w:hint="default"/>
+      </w:rPr>
+    </w:lvl>
+    <w:lvl w:ilvl="1" w:tplc="04090003" w:tentative="1">
+      <w:start w:val="1"/>
+      <w:numFmt w:val="bullet"/>
+      <w:lvlText w:val="o"/>
+      <w:lvlJc w:val="left"/>
+      <w:pPr>
+        <w:ind w:left="1440" w:hanging="360"/>
+      </w:pPr>
+      <w:rPr>
+        <w:rFonts w:ascii="Courier New" w:hAnsi="Courier New" w:cs="Courier New" w:hint="default"/>
+      </w:rPr>
+    </w:lvl>
+    <w:lvl w:ilvl="2" w:tplc="04090005" w:tentative="1">
+      <w:start w:val="1"/>
+      <w:numFmt w:val="bullet"/>
+      <w:lvlText w:val=""/>
+      <w:lvlJc w:val="left"/>
+      <w:pPr>
+        <w:ind w:left="2160" w:hanging="360"/>
+      </w:pPr>
+      <w:rPr>
+        <w:rFonts w:ascii="Wingdings" w:hAnsi="Wingdings" w:hint="default"/>
+      </w:rPr>
+    </w:lvl>
+    <w:lvl w:ilvl="3" w:tplc="04090001" w:tentative="1">
+      <w:start w:val="1"/>
+      <w:numFmt w:val="bullet"/>
+      <w:lvlText w:val=""/>
+      <w:lvlJc w:val="left"/>
+      <w:pPr>
+        <w:ind w:left="2880" w:hanging="360"/>
+      </w:pPr>
+      <w:rPr>
+        <w:rFonts w:ascii="Symbol" w:hAnsi="Symbol" w:hint="default"/>
+      </w:rPr>
+    </w:lvl>
+    <w:lvl w:ilvl="4" w:tplc="04090003" w:tentative="1">
+      <w:start w:val="1"/>
+      <w:numFmt w:val="bullet"/>
+      <w:lvlText w:val="o"/>
+      <w:lvlJc w:val="left"/>
+      <w:pPr>
+        <w:ind w:left="3600" w:hanging="360"/>
+      </w:pPr>
+      <w:rPr>
+        <w:rFonts w:ascii="Courier New" w:hAnsi="Courier New" w:cs="Courier New" w:hint="default"/>
+      </w:rPr>
+    </w:lvl>
+    <w:lvl w:ilvl="5" w:tplc="04090005" w:tentative="1">
+      <w:start w:val="1"/>
+      <w:numFmt w:val="bullet"/>
+      <w:lvlText w:val=""/>
+      <w:lvlJc w:val="left"/>
+      <w:pPr>
+        <w:ind w:left="4320" w:hanging="360"/>
+      </w:pPr>
+      <w:rPr>
+        <w:rFonts w:ascii="Wingdings" w:hAnsi="Wingdings" w:hint="default"/>
+      </w:rPr>
+    </w:lvl>
+    <w:lvl w:ilvl="6" w:tplc="04090001" w:tentative="1">
+      <w:start w:val="1"/>
+      <w:numFmt w:val="bullet"/>
+      <w:lvlText w:val=""/>
+      <w:lvlJc w:val="left"/>
+      <w:pPr>
+        <w:ind w:left="5040" w:hanging="360"/>
+      </w:pPr>
+      <w:rPr>
+        <w:rFonts w:ascii="Symbol" w:hAnsi="Symbol" w:hint="default"/>
+      </w:rPr>
+    </w:lvl>
+    <w:lvl w:ilvl="7" w:tplc="04090003" w:tentative="1">
+      <w:start w:val="1"/>
+      <w:numFmt w:val="bullet"/>
+      <w:lvlText w:val="o"/>
+      <w:lvlJc w:val="left"/>
+      <w:pPr>
+        <w:ind w:left="5760" w:hanging="360"/>
+      </w:pPr>
+      <w:rPr>
+        <w:rFonts w:ascii="Courier New" w:hAnsi="Courier New" w:cs="Courier New" w:hint="default"/>
+      </w:rPr>
+    </w:lvl>
+    <w:lvl w:ilvl="8" w:tplc="04090005" w:tentative="1">
+      <w:start w:val="1"/>
+      <w:numFmt w:val="bullet"/>
+      <w:lvlText w:val=""/>
+      <w:lvlJc w:val="left"/>
+      <w:pPr>
+        <w:ind w:left="6480" w:hanging="360"/>
+      </w:pPr>
+      <w:rPr>
+        <w:rFonts w:ascii="Wingdings" w:hAnsi="Wingdings" w:hint="default"/>
+      </w:rPr>
+    </w:lvl>
+  </w:abstractNum>
+  <w:abstractNum w:abstractNumId="1">
+    <w:nsid w:val="285C0448"/>
+    <w:multiLevelType w:val="hybridMultilevel"/>
+    <w:tmpl w:val="2578F008"/>
+    <w:lvl w:ilvl="0" w:tplc="211C89E2">
+      <w:numFmt w:val="bullet"/>
+      <w:lvlText w:val=""/>
+      <w:lvlJc w:val="left"/>
+      <w:pPr>
+        <w:ind w:left="720" w:hanging="360"/>
+      </w:pPr>
+      <w:rPr>
+        <w:rFonts w:ascii="Wingdings" w:eastAsiaTheme="minorHAnsi" w:hAnsi="Wingdings" w:cstheme="minorBidi" w:hint="default"/>
+      </w:rPr>
+    </w:lvl>
+    <w:lvl w:ilvl="1" w:tplc="04090003" w:tentative="1">
+      <w:start w:val="1"/>
+      <w:numFmt w:val="bullet"/>
+      <w:lvlText w:val="o"/>
+      <w:lvlJc w:val="left"/>
+      <w:pPr>
+        <w:ind w:left="1440" w:hanging="360"/>
+      </w:pPr>
+      <w:rPr>
+        <w:rFonts w:ascii="Courier New" w:hAnsi="Courier New" w:cs="Courier New" w:hint="default"/>
+      </w:rPr>
+    </w:lvl>
+    <w:lvl w:ilvl="2" w:tplc="04090005" w:tentative="1">
+      <w:start w:val="1"/>
+      <w:numFmt w:val="bullet"/>
+      <w:lvlText w:val=""/>
+      <w:lvlJc w:val="left"/>
+      <w:pPr>
+        <w:ind w:left="2160" w:hanging="360"/>
+      </w:pPr>
+      <w:rPr>
+        <w:rFonts w:ascii="Wingdings" w:hAnsi="Wingdings" w:hint="default"/>
+      </w:rPr>
+    </w:lvl>
+    <w:lvl w:ilvl="3" w:tplc="04090001" w:tentative="1">
+      <w:start w:val="1"/>
+      <w:numFmt w:val="bullet"/>
+      <w:lvlText w:val=""/>
+      <w:lvlJc w:val="left"/>
+      <w:pPr>
+        <w:ind w:left="2880" w:hanging="360"/>
+      </w:pPr>
+      <w:rPr>
+        <w:rFonts w:ascii="Symbol" w:hAnsi="Symbol" w:hint="default"/>
+      </w:rPr>
+    </w:lvl>
+    <w:lvl w:ilvl="4" w:tplc="04090003" w:tentative="1">
+      <w:start w:val="1"/>
+      <w:numFmt w:val="bullet"/>
+      <w:lvlText w:val="o"/>
+      <w:lvlJc w:val="left"/>
+      <w:pPr>
+        <w:ind w:left="3600" w:hanging="360"/>
+      </w:pPr>
+      <w:rPr>
+        <w:rFonts w:ascii="Courier New" w:hAnsi="Courier New" w:cs="Courier New" w:hint="default"/>
+      </w:rPr>
+    </w:lvl>
+    <w:lvl w:ilvl="5" w:tplc="04090005" w:tentative="1">
+      <w:start w:val="1"/>
+      <w:numFmt w:val="bullet"/>
+      <w:lvlText w:val=""/>
+      <w:lvlJc w:val="left"/>
+      <w:pPr>
+        <w:ind w:left="4320" w:hanging="360"/>
+      </w:pPr>
+      <w:rPr>
+        <w:rFonts w:ascii="Wingdings" w:hAnsi="Wingdings" w:hint="default"/>
+      </w:rPr>
+    </w:lvl>
+    <w:lvl w:ilvl="6" w:tplc="04090001" w:tentative="1">
+      <w:start w:val="1"/>
+      <w:numFmt w:val="bullet"/>
+      <w:lvlText w:val=""/>
+      <w:lvlJc w:val="left"/>
+      <w:pPr>
+        <w:ind w:left="5040" w:hanging="360"/>
+      </w:pPr>
+      <w:rPr>
+        <w:rFonts w:ascii="Symbol" w:hAnsi="Symbol" w:hint="default"/>
+      </w:rPr>
+    </w:lvl>
+    <w:lvl w:ilvl="7" w:tplc="04090003" w:tentative="1">
+      <w:start w:val="1"/>
+      <w:numFmt w:val="bullet"/>
+      <w:lvlText w:val="o"/>
+      <w:lvlJc w:val="left"/>
+      <w:pPr>
+        <w:ind w:left="5760" w:hanging="360"/>
+      </w:pPr>
+      <w:rPr>
+        <w:rFonts w:ascii="Courier New" w:hAnsi="Courier New" w:cs="Courier New" w:hint="default"/>
+      </w:rPr>
+    </w:lvl>
+    <w:lvl w:ilvl="8" w:tplc="04090005" w:tentative="1">
+      <w:start w:val="1"/>
+      <w:numFmt w:val="bullet"/>
+      <w:lvlText w:val=""/>
+      <w:lvlJc w:val="left"/>
+      <w:pPr>
+        <w:ind w:left="6480" w:hanging="360"/>
+      </w:pPr>
+      <w:rPr>
+        <w:rFonts w:ascii="Wingdings" w:hAnsi="Wingdings" w:hint="default"/>
+      </w:rPr>
+    </w:lvl>
+  </w:abstractNum>
+  <w:abstractNum w:abstractNumId="2">
+    <w:nsid w:val="325A5257"/>
+    <w:multiLevelType w:val="hybridMultilevel"/>
+    <w:tmpl w:val="E97E1024"/>
+    <w:lvl w:ilvl="0" w:tplc="A8205E1C">
+      <w:numFmt w:val="bullet"/>
+      <w:lvlText w:val="-"/>
+      <w:lvlJc w:val="left"/>
+      <w:pPr>
+        <w:ind w:left="720" w:hanging="360"/>
+      </w:pPr>
+      <w:rPr>
+        <w:rFonts w:ascii="Calibri" w:eastAsiaTheme="minorHAnsi" w:hAnsi="Calibri" w:cs="Calibri" w:hint="default"/>
+      </w:rPr>
+    </w:lvl>
+    <w:lvl w:ilvl="1" w:tplc="04090003" w:tentative="1">
+      <w:start w:val="1"/>
+      <w:numFmt w:val="bullet"/>
+      <w:lvlText w:val="o"/>
+      <w:lvlJc w:val="left"/>
+      <w:pPr>
+        <w:ind w:left="1440" w:hanging="360"/>
+      </w:pPr>
+      <w:rPr>
+        <w:rFonts w:ascii="Courier New" w:hAnsi="Courier New" w:cs="Courier New" w:hint="default"/>
+      </w:rPr>
+    </w:lvl>
+    <w:lvl w:ilvl="2" w:tplc="04090005" w:tentative="1">
+      <w:start w:val="1"/>
+      <w:numFmt w:val="bullet"/>
+      <w:lvlText w:val=""/>
+      <w:lvlJc w:val="left"/>
+      <w:pPr>
+        <w:ind w:left="2160" w:hanging="360"/>
+      </w:pPr>
+      <w:rPr>
+        <w:rFonts w:ascii="Wingdings" w:hAnsi="Wingdings" w:hint="default"/>
+      </w:rPr>
+    </w:lvl>
+    <w:lvl w:ilvl="3" w:tplc="04090001" w:tentative="1">
+      <w:start w:val="1"/>
+      <w:numFmt w:val="bullet"/>
+      <w:lvlText w:val=""/>
+      <w:lvlJc w:val="left"/>
+      <w:pPr>
+        <w:ind w:left="2880" w:hanging="360"/>
+      </w:pPr>
+      <w:rPr>
+        <w:rFonts w:ascii="Symbol" w:hAnsi="Symbol" w:hint="default"/>
+      </w:rPr>
+    </w:lvl>
+    <w:lvl w:ilvl="4" w:tplc="04090003" w:tentative="1">
+      <w:start w:val="1"/>
+      <w:numFmt w:val="bullet"/>
+      <w:lvlText w:val="o"/>
+      <w:lvlJc w:val="left"/>
+      <w:pPr>
+        <w:ind w:left="3600" w:hanging="360"/>
+      </w:pPr>
+      <w:rPr>
+        <w:rFonts w:ascii="Courier New" w:hAnsi="Courier New" w:cs="Courier New" w:hint="default"/>
+      </w:rPr>
+    </w:lvl>
+    <w:lvl w:ilvl="5" w:tplc="04090005" w:tentative="1">
+      <w:start w:val="1"/>
+      <w:numFmt w:val="bullet"/>
+      <w:lvlText w:val=""/>
+      <w:lvlJc w:val="left"/>
+      <w:pPr>
+        <w:ind w:left="4320" w:hanging="360"/>
+      </w:pPr>
+      <w:rPr>
+        <w:rFonts w:ascii="Wingdings" w:hAnsi="Wingdings" w:hint="default"/>
+      </w:rPr>
+    </w:lvl>
+    <w:lvl w:ilvl="6" w:tplc="04090001" w:tentative="1">
+      <w:start w:val="1"/>
+      <w:numFmt w:val="bullet"/>
+      <w:lvlText w:val=""/>
+      <w:lvlJc w:val="left"/>
+      <w:pPr>
+        <w:ind w:left="5040" w:hanging="360"/>
+      </w:pPr>
+      <w:rPr>
+        <w:rFonts w:ascii="Symbol" w:hAnsi="Symbol" w:hint="default"/>
+      </w:rPr>
+    </w:lvl>
+    <w:lvl w:ilvl="7" w:tplc="04090003" w:tentative="1">
+      <w:start w:val="1"/>
+      <w:numFmt w:val="bullet"/>
+      <w:lvlText w:val="o"/>
+      <w:lvlJc w:val="left"/>
+      <w:pPr>
+        <w:ind w:left="5760" w:hanging="360"/>
+      </w:pPr>
+      <w:rPr>
+        <w:rFonts w:ascii="Courier New" w:hAnsi="Courier New" w:cs="Courier New" w:hint="default"/>
+      </w:rPr>
+    </w:lvl>
+    <w:lvl w:ilvl="8" w:tplc="04090005" w:tentative="1">
+      <w:start w:val="1"/>
+      <w:numFmt w:val="bullet"/>
+      <w:lvlText w:val=""/>
+      <w:lvlJc w:val="left"/>
+      <w:pPr>
+        <w:ind w:left="6480" w:hanging="360"/>
+      </w:pPr>
+      <w:rPr>
+        <w:rFonts w:ascii="Wingdings" w:hAnsi="Wingdings" w:hint="default"/>
+      </w:rPr>
+    </w:lvl>
+  </w:abstractNum>
+  <w:abstractNum w:abstractNumId="3">
+    <w:nsid w:val="583776BB"/>
+    <w:multiLevelType w:val="hybridMultilevel"/>
+    <w:tmpl w:val="D876B25E"/>
+    <w:lvl w:ilvl="0" w:tplc="AC862FBE">
+      <w:numFmt w:val="bullet"/>
+      <w:lvlText w:val="-"/>
+      <w:lvlJc w:val="left"/>
+      <w:pPr>
+        <w:ind w:left="720" w:hanging="360"/>
+      </w:pPr>
+      <w:rPr>
+        <w:rFonts w:ascii="Calibri" w:eastAsiaTheme="minorHAnsi" w:hAnsi="Calibri" w:cs="Calibri" w:hint="default"/>
+      </w:rPr>
+    </w:lvl>
+    <w:lvl w:ilvl="1" w:tplc="04090003" w:tentative="1">
+      <w:start w:val="1"/>
+      <w:numFmt w:val="bullet"/>
+      <w:lvlText w:val="o"/>
+      <w:lvlJc w:val="left"/>
+      <w:pPr>
+        <w:ind w:left="1440" w:hanging="360"/>
+      </w:pPr>
+      <w:rPr>
+        <w:rFonts w:ascii="Courier New" w:hAnsi="Courier New" w:cs="Courier New" w:hint="default"/>
+      </w:rPr>
+    </w:lvl>
+    <w:lvl w:ilvl="2" w:tplc="04090005" w:tentative="1">
+      <w:start w:val="1"/>
+      <w:numFmt w:val="bullet"/>
+      <w:lvlText w:val=""/>
+      <w:lvlJc w:val="left"/>
+      <w:pPr>
+        <w:ind w:left="2160" w:hanging="360"/>
+      </w:pPr>
+      <w:rPr>
+        <w:rFonts w:ascii="Wingdings" w:hAnsi="Wingdings" w:hint="default"/>
+      </w:rPr>
+    </w:lvl>
+    <w:lvl w:ilvl="3" w:tplc="04090001" w:tentative="1">
+      <w:start w:val="1"/>
+      <w:numFmt w:val="bullet"/>
+      <w:lvlText w:val=""/>
+      <w:lvlJc w:val="left"/>
+      <w:pPr>
+        <w:ind w:left="2880" w:hanging="360"/>
+      </w:pPr>
+      <w:rPr>
+        <w:rFonts w:ascii="Symbol" w:hAnsi="Symbol" w:hint="default"/>
+      </w:rPr>
+    </w:lvl>
+    <w:lvl w:ilvl="4" w:tplc="04090003" w:tentative="1">
+      <w:start w:val="1"/>
+      <w:numFmt w:val="bullet"/>
+      <w:lvlText w:val="o"/>
+      <w:lvlJc w:val="left"/>
+      <w:pPr>
+        <w:ind w:left="3600" w:hanging="360"/>
+      </w:pPr>
+      <w:rPr>
+        <w:rFonts w:ascii="Courier New" w:hAnsi="Courier New" w:cs="Courier New" w:hint="default"/>
+      </w:rPr>
+    </w:lvl>
+    <w:lvl w:ilvl="5" w:tplc="04090005" w:tentative="1">
+      <w:start w:val="1"/>
+      <w:numFmt w:val="bullet"/>
+      <w:lvlText w:val=""/>
+      <w:lvlJc w:val="left"/>
+      <w:pPr>
+        <w:ind w:left="4320" w:hanging="360"/>
+      </w:pPr>
+      <w:rPr>
+        <w:rFonts w:ascii="Wingdings" w:hAnsi="Wingdings" w:hint="default"/>
+      </w:rPr>
+    </w:lvl>
+    <w:lvl w:ilvl="6" w:tplc="04090001" w:tentative="1">
+      <w:start w:val="1"/>
+      <w:numFmt w:val="bullet"/>
+      <w:lvlText w:val=""/>
+      <w:lvlJc w:val="left"/>
+      <w:pPr>
+        <w:ind w:left="5040" w:hanging="360"/>
+      </w:pPr>
+      <w:rPr>
+        <w:rFonts w:ascii="Symbol" w:hAnsi="Symbol" w:hint="default"/>
+      </w:rPr>
+    </w:lvl>
+    <w:lvl w:ilvl="7" w:tplc="04090003" w:tentative="1">
+      <w:start w:val="1"/>
+      <w:numFmt w:val="bullet"/>
+      <w:lvlText w:val="o"/>
+      <w:lvlJc w:val="left"/>
+      <w:pPr>
+        <w:ind w:left="5760" w:hanging="360"/>
+      </w:pPr>
+      <w:rPr>
+        <w:rFonts w:ascii="Courier New" w:hAnsi="Courier New" w:cs="Courier New" w:hint="default"/>
+      </w:rPr>
+    </w:lvl>
+    <w:lvl w:ilvl="8" w:tplc="04090005" w:tentative="1">
+      <w:start w:val="1"/>
+      <w:numFmt w:val="bullet"/>
+      <w:lvlText w:val=""/>
+      <w:lvlJc w:val="left"/>
+      <w:pPr>
+        <w:ind w:left="6480" w:hanging="360"/>
+      </w:pPr>
+      <w:rPr>
+        <w:rFonts w:ascii="Wingdings" w:hAnsi="Wingdings" w:hint="default"/>
+      </w:rPr>
+    </w:lvl>
+  </w:abstractNum>
+  <w:abstractNum w:abstractNumId="4">
+    <w:nsid w:val="6F4B65C9"/>
+    <w:multiLevelType w:val="hybridMultilevel"/>
+    <w:tmpl w:val="F16E9B64"/>
+    <w:lvl w:ilvl="0" w:tplc="CCDC99FC">
+      <w:numFmt w:val="bullet"/>
+      <w:lvlText w:val="-"/>
+      <w:lvlJc w:val="left"/>
+      <w:pPr>
+        <w:ind w:left="720" w:hanging="360"/>
+      </w:pPr>
+      <w:rPr>
+        <w:rFonts w:ascii="Calibri" w:eastAsiaTheme="minorHAnsi" w:hAnsi="Calibri" w:cs="Calibri" w:hint="default"/>
+      </w:rPr>
+    </w:lvl>
+    <w:lvl w:ilvl="1" w:tplc="04090003" w:tentative="1">
+      <w:start w:val="1"/>
+      <w:numFmt w:val="bullet"/>
+      <w:lvlText w:val="o"/>
+      <w:lvlJc w:val="left"/>
+      <w:pPr>
+        <w:ind w:left="1440" w:hanging="360"/>
+      </w:pPr>
+      <w:rPr>
+        <w:rFonts w:ascii="Courier New" w:hAnsi="Courier New" w:cs="Courier New" w:hint="default"/>
+      </w:rPr>
+    </w:lvl>
+    <w:lvl w:ilvl="2" w:tplc="04090005" w:tentative="1">
+      <w:start w:val="1"/>
+      <w:numFmt w:val="bullet"/>
+      <w:lvlText w:val=""/>
+      <w:lvlJc w:val="left"/>
+      <w:pPr>
+        <w:ind w:left="2160" w:hanging="360"/>
+      </w:pPr>
+      <w:rPr>
+        <w:rFonts w:ascii="Wingdings" w:hAnsi="Wingdings" w:hint="default"/>
+      </w:rPr>
+    </w:lvl>
+    <w:lvl w:ilvl="3" w:tplc="04090001" w:tentative="1">
+      <w:start w:val="1"/>
+      <w:numFmt w:val="bullet"/>
+      <w:lvlText w:val=""/>
+      <w:lvlJc w:val="left"/>
+      <w:pPr>
+        <w:ind w:left="2880" w:hanging="360"/>
+      </w:pPr>
+      <w:rPr>
+        <w:rFonts w:ascii="Symbol" w:hAnsi="Symbol" w:hint="default"/>
+      </w:rPr>
+    </w:lvl>
+    <w:lvl w:ilvl="4" w:tplc="04090003" w:tentative="1">
+      <w:start w:val="1"/>
+      <w:numFmt w:val="bullet"/>
+      <w:lvlText w:val="o"/>
+      <w:lvlJc w:val="left"/>
+      <w:pPr>
+        <w:ind w:left="3600" w:hanging="360"/>
+      </w:pPr>
+      <w:rPr>
+        <w:rFonts w:ascii="Courier New" w:hAnsi="Courier New" w:cs="Courier New" w:hint="default"/>
+      </w:rPr>
+    </w:lvl>
+    <w:lvl w:ilvl="5" w:tplc="04090005" w:tentative="1">
+      <w:start w:val="1"/>
+      <w:numFmt w:val="bullet"/>
+      <w:lvlText w:val=""/>
+      <w:lvlJc w:val="left"/>
+      <w:pPr>
+        <w:ind w:left="4320" w:hanging="360"/>
+      </w:pPr>
+      <w:rPr>
+        <w:rFonts w:ascii="Wingdings" w:hAnsi="Wingdings" w:hint="default"/>
+      </w:rPr>
+    </w:lvl>
+    <w:lvl w:ilvl="6" w:tplc="04090001" w:tentative="1">
+      <w:start w:val="1"/>
+      <w:numFmt w:val="bullet"/>
+      <w:lvlText w:val=""/>
+      <w:lvlJc w:val="left"/>
+      <w:pPr>
+        <w:ind w:left="5040" w:hanging="360"/>
+      </w:pPr>
+      <w:rPr>
+        <w:rFonts w:ascii="Symbol" w:hAnsi="Symbol" w:hint="default"/>
+      </w:rPr>
+    </w:lvl>
+    <w:lvl w:ilvl="7" w:tplc="04090003" w:tentative="1">
+      <w:start w:val="1"/>
+      <w:numFmt w:val="bullet"/>
+      <w:lvlText w:val="o"/>
+      <w:lvlJc w:val="left"/>
+      <w:pPr>
+        <w:ind w:left="5760" w:hanging="360"/>
+      </w:pPr>
+      <w:rPr>
+        <w:rFonts w:ascii="Courier New" w:hAnsi="Courier New" w:cs="Courier New" w:hint="default"/>
+      </w:rPr>
+    </w:lvl>
+    <w:lvl w:ilvl="8" w:tplc="04090005" w:tentative="1">
+      <w:start w:val="1"/>
+      <w:numFmt w:val="bullet"/>
+      <w:lvlText w:val=""/>
+      <w:lvlJc w:val="left"/>
+      <w:pPr>
+        <w:ind w:left="6480" w:hanging="360"/>
+      </w:pPr>
+      <w:rPr>
+        <w:rFonts w:ascii="Wingdings" w:hAnsi="Wingdings" w:hint="default"/>
+      </w:rPr>
+    </w:lvl>
+  </w:abstractNum>
+  <w:abstractNum w:abstractNumId="5">
+    <w:nsid w:val="782B53C4"/>
+    <w:multiLevelType w:val="hybridMultilevel"/>
+    <w:tmpl w:val="0E949DD4"/>
+    <w:lvl w:ilvl="0" w:tplc="418C16FC">
+      <w:numFmt w:val="bullet"/>
+      <w:lvlText w:val="-"/>
+      <w:lvlJc w:val="left"/>
+      <w:pPr>
+        <w:ind w:left="720" w:hanging="360"/>
+      </w:pPr>
+      <w:rPr>
+        <w:rFonts w:ascii="Calibri" w:eastAsiaTheme="minorHAnsi" w:hAnsi="Calibri" w:cs="Calibri" w:hint="default"/>
+      </w:rPr>
+    </w:lvl>
+    <w:lvl w:ilvl="1" w:tplc="04090003" w:tentative="1">
+      <w:start w:val="1"/>
+      <w:numFmt w:val="bullet"/>
+      <w:lvlText w:val="o"/>
+      <w:lvlJc w:val="left"/>
+      <w:pPr>
+        <w:ind w:left="1440" w:hanging="360"/>
+      </w:pPr>
+      <w:rPr>
+        <w:rFonts w:ascii="Courier New" w:hAnsi="Courier New" w:cs="Courier New" w:hint="default"/>
+      </w:rPr>
+    </w:lvl>
+    <w:lvl w:ilvl="2" w:tplc="04090005" w:tentative="1">
+      <w:start w:val="1"/>
+      <w:numFmt w:val="bullet"/>
+      <w:lvlText w:val=""/>
+      <w:lvlJc w:val="left"/>
+      <w:pPr>
+        <w:ind w:left="2160" w:hanging="360"/>
+      </w:pPr>
+      <w:rPr>
+        <w:rFonts w:ascii="Wingdings" w:hAnsi="Wingdings" w:hint="default"/>
+      </w:rPr>
+    </w:lvl>
+    <w:lvl w:ilvl="3" w:tplc="04090001" w:tentative="1">
+      <w:start w:val="1"/>
+      <w:numFmt w:val="bullet"/>
+      <w:lvlText w:val=""/>
+      <w:lvlJc w:val="left"/>
+      <w:pPr>
+        <w:ind w:left="2880" w:hanging="360"/>
+      </w:pPr>
+      <w:rPr>
+        <w:rFonts w:ascii="Symbol" w:hAnsi="Symbol" w:hint="default"/>
+      </w:rPr>
+    </w:lvl>
+    <w:lvl w:ilvl="4" w:tplc="04090003" w:tentative="1">
+      <w:start w:val="1"/>
+      <w:numFmt w:val="bullet"/>
+      <w:lvlText w:val="o"/>
+      <w:lvlJc w:val="left"/>
+      <w:pPr>
+        <w:ind w:left="3600" w:hanging="360"/>
+      </w:pPr>
+      <w:rPr>
+        <w:rFonts w:ascii="Courier New" w:hAnsi="Courier New" w:cs="Courier New" w:hint="default"/>
+      </w:rPr>
+    </w:lvl>
+    <w:lvl w:ilvl="5" w:tplc="04090005" w:tentative="1">
+      <w:start w:val="1"/>
+      <w:numFmt w:val="bullet"/>
+      <w:lvlText w:val=""/>
+      <w:lvlJc w:val="left"/>
+      <w:pPr>
+        <w:ind w:left="4320" w:hanging="360"/>
+      </w:pPr>
+      <w:rPr>
+        <w:rFonts w:ascii="Wingdings" w:hAnsi="Wingdings" w:hint="default"/>
+      </w:rPr>
+    </w:lvl>
+    <w:lvl w:ilvl="6" w:tplc="04090001" w:tentative="1">
+      <w:start w:val="1"/>
+      <w:numFmt w:val="bullet"/>
+      <w:lvlText w:val=""/>
+      <w:lvlJc w:val="left"/>
+      <w:pPr>
+        <w:ind w:left="5040" w:hanging="360"/>
+      </w:pPr>
+      <w:rPr>
+        <w:rFonts w:ascii="Symbol" w:hAnsi="Symbol" w:hint="default"/>
+      </w:rPr>
+    </w:lvl>
+    <w:lvl w:ilvl="7" w:tplc="04090003" w:tentative="1">
+      <w:start w:val="1"/>
+      <w:numFmt w:val="bullet"/>
+      <w:lvlText w:val="o"/>
+      <w:lvlJc w:val="left"/>
+      <w:pPr>
+        <w:ind w:left="5760" w:hanging="360"/>
+      </w:pPr>
+      <w:rPr>
+        <w:rFonts w:ascii="Courier New" w:hAnsi="Courier New" w:cs="Courier New" w:hint="default"/>
+      </w:rPr>
+    </w:lvl>
+    <w:lvl w:ilvl="8" w:tplc="04090005" w:tentative="1">
+      <w:start w:val="1"/>
+      <w:numFmt w:val="bullet"/>
+      <w:lvlText w:val=""/>
+      <w:lvlJc w:val="left"/>
+      <w:pPr>
+        <w:ind w:left="6480" w:hanging="360"/>
+      </w:pPr>
+      <w:rPr>
+        <w:rFonts w:ascii="Wingdings" w:hAnsi="Wingdings" w:hint="default"/>
+      </w:rPr>
+    </w:lvl>
+  </w:abstractNum>
+  <w:num w:numId="1">
+    <w:abstractNumId w:val="5"/>
+  </w:num>
+  <w:num w:numId="2">
+    <w:abstractNumId w:val="0"/>
+  </w:num>
+  <w:num w:numId="3">
+    <w:abstractNumId w:val="2"/>
+  </w:num>
+  <w:num w:numId="4">
+    <w:abstractNumId w:val="4"/>
+  </w:num>
+  <w:num w:numId="5">
+    <w:abstractNumId w:val="1"/>
+  </w:num>
+  <w:num w:numId="6">
+    <w:abstractNumId w:val="3"/>
+  </w:num>
+</w:numbering>
 </file>
 
 <file path=word/styles.xml><?xml version="1.0" encoding="utf-8"?>
@@ -450,6 +1599,17 @@
     <w:uiPriority w:val="99"/>
     <w:semiHidden/>
     <w:unhideWhenUsed/>
+  </w:style>
+  <w:style w:type="paragraph" w:styleId="ListParagraph">
+    <w:name w:val="List Paragraph"/>
+    <w:basedOn w:val="Normal"/>
+    <w:uiPriority w:val="34"/>
+    <w:qFormat/>
+    <w:rsid w:val="00E875FD"/>
+    <w:pPr>
+      <w:ind w:left="720"/>
+      <w:contextualSpacing/>
+    </w:pPr>
   </w:style>
 </w:styles>
 </file>

</xml_diff>